<commit_message>
Final Push, Statues added, fix UI
</commit_message>
<xml_diff>
--- a/4_Diari/Diario-03.5.2024.docx
+++ b/4_Diari/Diario-03.5.2024.docx
@@ -314,13 +314,7 @@
               <w:rPr>
                 <w:rFonts w:ascii="Arial" w:hAnsi="Arial" w:cs="Arial"/>
               </w:rPr>
-              <w:t xml:space="preserve"> documentazione</w:t>
-            </w:r>
-            <w:r>
-              <w:rPr>
-                <w:rFonts w:ascii="Arial" w:hAnsi="Arial" w:cs="Arial"/>
-              </w:rPr>
-              <w:t xml:space="preserve"> </w:t>
+              <w:t xml:space="preserve"> documentazione </w:t>
             </w:r>
             <w:r>
               <w:rPr>
@@ -333,6 +327,12 @@
                 <w:rFonts w:ascii="Arial" w:hAnsi="Arial" w:cs="Arial"/>
               </w:rPr>
               <w:t xml:space="preserve">: </w:t>
+            </w:r>
+            <w:r>
+              <w:rPr>
+                <w:rFonts w:ascii="Arial" w:hAnsi="Arial" w:cs="Arial"/>
+              </w:rPr>
+              <w:t>Ray Cast, Merge, Implementazione, documentazione</w:t>
             </w:r>
           </w:p>
           <w:p>
@@ -346,6 +346,12 @@
                 <w:rFonts w:ascii="Arial" w:hAnsi="Arial" w:cs="Arial"/>
               </w:rPr>
               <w:t xml:space="preserve">14:15-15:45: </w:t>
+            </w:r>
+            <w:r>
+              <w:rPr>
+                <w:rFonts w:ascii="Arial" w:hAnsi="Arial" w:cs="Arial"/>
+              </w:rPr>
+              <w:t>Esportazione Eseguibile, Documentazione</w:t>
             </w:r>
           </w:p>
         </w:tc>
@@ -422,14 +428,12 @@
               </w:rPr>
               <w:t xml:space="preserve"> quando passava alla show room si </w:t>
             </w:r>
-            <w:proofErr w:type="spellStart"/>
             <w:r>
               <w:rPr>
                 <w:rFonts w:ascii="Arial" w:hAnsi="Arial" w:cs="Arial"/>
               </w:rPr>
-              <w:t>clippava</w:t>
+              <w:t>flippava</w:t>
             </w:r>
-            <w:proofErr w:type="spellEnd"/>
             <w:r>
               <w:rPr>
                 <w:rFonts w:ascii="Arial" w:hAnsi="Arial" w:cs="Arial"/>
@@ -441,37 +445,41 @@
               <w:rPr>
                 <w:rFonts w:ascii="Arial" w:hAnsi="Arial" w:cs="Arial"/>
               </w:rPr>
-              <w:t>how</w:t>
+              <w:t>ho</w:t>
+            </w:r>
+            <w:r>
+              <w:rPr>
+                <w:rFonts w:ascii="Arial" w:hAnsi="Arial" w:cs="Arial"/>
+              </w:rPr>
+              <w:t xml:space="preserve"> </w:t>
             </w:r>
             <w:proofErr w:type="spellEnd"/>
             <w:r>
               <w:rPr>
                 <w:rFonts w:ascii="Arial" w:hAnsi="Arial" w:cs="Arial"/>
               </w:rPr>
-              <w:t xml:space="preserve"> ridimensionato </w:t>
+              <w:t xml:space="preserve">ridimensionato la show </w:t>
             </w:r>
-            <w:proofErr w:type="gramStart"/>
             <w:r>
               <w:rPr>
                 <w:rFonts w:ascii="Arial" w:hAnsi="Arial" w:cs="Arial"/>
               </w:rPr>
-              <w:t>la show</w:t>
+              <w:t>r</w:t>
             </w:r>
-            <w:proofErr w:type="gramEnd"/>
-            <w:r>
-              <w:rPr>
-                <w:rFonts w:ascii="Arial" w:hAnsi="Arial" w:cs="Arial"/>
-              </w:rPr>
-              <w:t xml:space="preserve"> </w:t>
-            </w:r>
-            <w:proofErr w:type="spellStart"/>
             <w:r>
               <w:rPr>
                 <w:rFonts w:ascii="Arial" w:hAnsi="Arial" w:cs="Arial"/>
               </w:rPr>
               <w:t>oom</w:t>
             </w:r>
-            <w:proofErr w:type="spellEnd"/>
+            <w:r>
+              <w:rPr>
+                <w:rFonts w:ascii="Arial" w:hAnsi="Arial" w:cs="Arial"/>
+              </w:rPr>
+              <w:t>, il problema era causato dal fatto che il gioco non applicava la gravita se il giocatore toccava il soffitto o il pavimento in quanto non c’erano controlli riguardo il cambiamento della gravità</w:t>
+            </w:r>
+            <w:bookmarkStart w:id="3" w:name="_GoBack"/>
+            <w:bookmarkEnd w:id="3"/>
           </w:p>
         </w:tc>
       </w:tr>
@@ -646,8 +654,6 @@
               </w:rPr>
               <w:t>Dobbiamo tempestivamente finire la mappa e risolvere i bug relativi alle funzioni del gioco e la documentazione</w:t>
             </w:r>
-            <w:bookmarkStart w:id="3" w:name="_GoBack"/>
-            <w:bookmarkEnd w:id="3"/>
           </w:p>
         </w:tc>
       </w:tr>
@@ -4189,6 +4195,7 @@
     <w:rsid w:val="00670B36"/>
     <w:rsid w:val="00673D1E"/>
     <w:rsid w:val="00682218"/>
+    <w:rsid w:val="006C4BB1"/>
     <w:rsid w:val="006D01E3"/>
     <w:rsid w:val="00724B9C"/>
     <w:rsid w:val="00754822"/>
@@ -5057,7 +5064,7 @@
 </file>
 
 <file path=customXml/itemProps1.xml><?xml version="1.0" encoding="utf-8"?>
-<ds:datastoreItem xmlns:ds="http://schemas.openxmlformats.org/officeDocument/2006/customXml" ds:itemID="{FA97B544-68B1-4B77-8518-259FF884BCFB}">
+<ds:datastoreItem xmlns:ds="http://schemas.openxmlformats.org/officeDocument/2006/customXml" ds:itemID="{872AD457-FD29-4F18-A5DD-C1CE55B86309}">
   <ds:schemaRefs>
     <ds:schemaRef ds:uri="http://schemas.openxmlformats.org/officeDocument/2006/bibliography"/>
   </ds:schemaRefs>

</xml_diff>